<commit_message>
This application is now able to add courses, students and add students to a given course
</commit_message>
<xml_diff>
--- a/What have I learned.docx
+++ b/What have I learned.docx
@@ -299,8 +299,6 @@
         </w:rPr>
         <w:t>index</w:t>
       </w:r>
-      <w:bookmarkStart w:id="0" w:name="_GoBack"/>
-      <w:bookmarkEnd w:id="0"/>
       <w:r>
         <w:rPr>
           <w:sz w:val="16"/>
@@ -562,7 +560,7 @@
           <w:lang w:val="en-US"/>
         </w:rPr>
       </w:pPr>
-      <w:hyperlink r:id="rId6" w:history="1">
+      <w:hyperlink r:id="rId6" w:anchor="ClientGeneratorfortheJava/JFCtarget-Serveractions,recursiveobtainanddisplay" w:history="1">
         <w:r>
           <w:rPr>
             <w:rStyle w:val="Hyperlink"/>
@@ -581,6 +579,785 @@
         </w:rPr>
         <w:t xml:space="preserve"> </w:t>
       </w:r>
+    </w:p>
+    <w:p>
+      <w:pPr>
+        <w:pStyle w:val="ListParagraph"/>
+        <w:numPr>
+          <w:ilvl w:val="0"/>
+          <w:numId w:val="3"/>
+        </w:numPr>
+        <w:rPr>
+          <w:sz w:val="16"/>
+          <w:szCs w:val="16"/>
+          <w:lang w:val="en-US"/>
+        </w:rPr>
+      </w:pPr>
+      <w:r>
+        <w:rPr>
+          <w:sz w:val="16"/>
+          <w:szCs w:val="16"/>
+          <w:lang w:val="en-US"/>
+        </w:rPr>
+        <w:t>How to import the domain model to eclipse</w:t>
+      </w:r>
+    </w:p>
+    <w:p>
+      <w:pPr>
+        <w:pStyle w:val="ListParagraph"/>
+        <w:numPr>
+          <w:ilvl w:val="0"/>
+          <w:numId w:val="3"/>
+        </w:numPr>
+        <w:rPr>
+          <w:sz w:val="16"/>
+          <w:szCs w:val="16"/>
+          <w:lang w:val="en-US"/>
+        </w:rPr>
+      </w:pPr>
+      <w:r>
+        <w:rPr>
+          <w:sz w:val="16"/>
+          <w:szCs w:val="16"/>
+          <w:lang w:val="en-US"/>
+        </w:rPr>
+        <w:t>How to add resource file to your project</w:t>
+      </w:r>
+    </w:p>
+    <w:p>
+      <w:pPr>
+        <w:rPr>
+          <w:sz w:val="16"/>
+          <w:szCs w:val="16"/>
+          <w:lang w:val="en-US"/>
+        </w:rPr>
+      </w:pPr>
+    </w:p>
+    <w:p>
+      <w:pPr>
+        <w:rPr>
+          <w:sz w:val="16"/>
+          <w:szCs w:val="16"/>
+          <w:lang w:val="en-US"/>
+        </w:rPr>
+      </w:pPr>
+      <w:r>
+        <w:rPr>
+          <w:sz w:val="16"/>
+          <w:szCs w:val="16"/>
+          <w:lang w:val="en-US"/>
+        </w:rPr>
+        <w:t>Questions about course project</w:t>
+      </w:r>
+    </w:p>
+    <w:p>
+      <w:pPr>
+        <w:pStyle w:val="ListParagraph"/>
+        <w:numPr>
+          <w:ilvl w:val="0"/>
+          <w:numId w:val="4"/>
+        </w:numPr>
+        <w:rPr>
+          <w:sz w:val="16"/>
+          <w:szCs w:val="16"/>
+          <w:lang w:val="en-US"/>
+        </w:rPr>
+      </w:pPr>
+      <w:r>
+        <w:rPr>
+          <w:sz w:val="16"/>
+          <w:szCs w:val="16"/>
+          <w:lang w:val="en-US"/>
+        </w:rPr>
+        <w:t>How do I add a text area in course dialog model and link it to the buttons so that I can get feed back?</w:t>
+      </w:r>
+    </w:p>
+    <w:p>
+      <w:pPr>
+        <w:pStyle w:val="ListParagraph"/>
+        <w:numPr>
+          <w:ilvl w:val="0"/>
+          <w:numId w:val="4"/>
+        </w:numPr>
+        <w:rPr>
+          <w:sz w:val="16"/>
+          <w:szCs w:val="16"/>
+          <w:lang w:val="en-US"/>
+        </w:rPr>
+      </w:pPr>
+      <w:r>
+        <w:rPr>
+          <w:sz w:val="16"/>
+          <w:szCs w:val="16"/>
+          <w:lang w:val="en-US"/>
+        </w:rPr>
+        <w:t>How modify the config files for the DB</w:t>
+      </w:r>
+    </w:p>
+    <w:p>
+      <w:pPr>
+        <w:pStyle w:val="ListParagraph"/>
+        <w:numPr>
+          <w:ilvl w:val="1"/>
+          <w:numId w:val="4"/>
+        </w:numPr>
+        <w:rPr>
+          <w:sz w:val="16"/>
+          <w:szCs w:val="16"/>
+          <w:lang w:val="en-US"/>
+        </w:rPr>
+      </w:pPr>
+      <w:r>
+        <w:rPr>
+          <w:sz w:val="16"/>
+          <w:szCs w:val="16"/>
+          <w:lang w:val="en-US"/>
+        </w:rPr>
+        <w:t>Go to Course_domain -&gt; src -&gt; resourse -&gt; no-&gt;</w:t>
+      </w:r>
+      <w:r>
+        <w:rPr>
+          <w:sz w:val="16"/>
+          <w:szCs w:val="16"/>
+          <w:lang w:val="en-US"/>
+        </w:rPr>
+        <w:t>courseDB_hibernate.</w:t>
+      </w:r>
+    </w:p>
+    <w:p>
+      <w:pPr>
+        <w:pStyle w:val="ListParagraph"/>
+        <w:numPr>
+          <w:ilvl w:val="2"/>
+          <w:numId w:val="4"/>
+        </w:numPr>
+        <w:rPr>
+          <w:sz w:val="16"/>
+          <w:szCs w:val="16"/>
+          <w:lang w:val="en-US"/>
+        </w:rPr>
+      </w:pPr>
+      <w:r>
+        <w:rPr>
+          <w:rFonts w:ascii="Consolas" w:hAnsi="Consolas" w:cs="Consolas"/>
+          <w:color w:val="000000"/>
+          <w:sz w:val="20"/>
+          <w:szCs w:val="20"/>
+          <w:highlight w:val="blue"/>
+          <w:lang w:val="en-US"/>
+        </w:rPr>
+        <w:t>hibernate.connection.url=</w:t>
+      </w:r>
+      <w:r>
+        <w:rPr>
+          <w:rFonts w:ascii="Consolas" w:hAnsi="Consolas" w:cs="Consolas"/>
+          <w:color w:val="2A00FF"/>
+          <w:sz w:val="20"/>
+          <w:szCs w:val="20"/>
+          <w:highlight w:val="blue"/>
+          <w:lang w:val="en-US"/>
+        </w:rPr>
+        <w:t>jdbc:mysql://</w:t>
+      </w:r>
+      <w:r>
+        <w:rPr>
+          <w:rFonts w:ascii="Consolas" w:hAnsi="Consolas" w:cs="Consolas"/>
+          <w:color w:val="2A00FF"/>
+          <w:sz w:val="20"/>
+          <w:szCs w:val="20"/>
+          <w:highlight w:val="blue"/>
+          <w:u w:val="single"/>
+          <w:lang w:val="en-US"/>
+        </w:rPr>
+        <w:t>localhost</w:t>
+      </w:r>
+      <w:r>
+        <w:rPr>
+          <w:rFonts w:ascii="Consolas" w:hAnsi="Consolas" w:cs="Consolas"/>
+          <w:color w:val="2A00FF"/>
+          <w:sz w:val="20"/>
+          <w:szCs w:val="20"/>
+          <w:highlight w:val="blue"/>
+          <w:lang w:val="en-US"/>
+        </w:rPr>
+        <w:t>:3306/</w:t>
+      </w:r>
+      <w:r>
+        <w:rPr>
+          <w:rFonts w:ascii="Consolas" w:hAnsi="Consolas" w:cs="Consolas"/>
+          <w:color w:val="2A00FF"/>
+          <w:sz w:val="20"/>
+          <w:szCs w:val="20"/>
+          <w:highlight w:val="blue"/>
+          <w:u w:val="single"/>
+          <w:lang w:val="en-US"/>
+        </w:rPr>
+        <w:t>coursedb</w:t>
+      </w:r>
+      <w:r>
+        <w:rPr>
+          <w:rFonts w:ascii="Consolas" w:hAnsi="Consolas" w:cs="Consolas"/>
+          <w:color w:val="2A00FF"/>
+          <w:sz w:val="20"/>
+          <w:szCs w:val="20"/>
+          <w:u w:val="single"/>
+          <w:lang w:val="en-US"/>
+        </w:rPr>
+        <w:t xml:space="preserve"> </w:t>
+      </w:r>
+    </w:p>
+    <w:p>
+      <w:pPr>
+        <w:pStyle w:val="ListParagraph"/>
+        <w:numPr>
+          <w:ilvl w:val="0"/>
+          <w:numId w:val="4"/>
+        </w:numPr>
+        <w:rPr>
+          <w:sz w:val="16"/>
+          <w:szCs w:val="16"/>
+          <w:lang w:val="en-US"/>
+        </w:rPr>
+      </w:pPr>
+      <w:r>
+        <w:rPr>
+          <w:rFonts w:ascii="Consolas" w:hAnsi="Consolas" w:cs="Consolas"/>
+          <w:color w:val="2A00FF"/>
+          <w:sz w:val="20"/>
+          <w:szCs w:val="20"/>
+          <w:u w:val="single"/>
+          <w:lang w:val="en-US"/>
+        </w:rPr>
+        <w:t>Can’t I sort a Boolean colon?</w:t>
+      </w:r>
+    </w:p>
+    <w:p>
+      <w:pPr>
+        <w:rPr>
+          <w:sz w:val="16"/>
+          <w:szCs w:val="16"/>
+          <w:lang w:val="en-US"/>
+        </w:rPr>
+      </w:pPr>
+      <w:r>
+        <w:rPr>
+          <w:sz w:val="16"/>
+          <w:szCs w:val="16"/>
+          <w:lang w:val="en-US"/>
+        </w:rPr>
+        <w:t>Obs – Course prosject</w:t>
+      </w:r>
+    </w:p>
+    <w:p>
+      <w:pPr>
+        <w:pStyle w:val="ListParagraph"/>
+        <w:numPr>
+          <w:ilvl w:val="0"/>
+          <w:numId w:val="5"/>
+        </w:numPr>
+        <w:rPr>
+          <w:sz w:val="16"/>
+          <w:szCs w:val="16"/>
+          <w:lang w:val="en-US"/>
+        </w:rPr>
+      </w:pPr>
+      <w:r>
+        <w:rPr>
+          <w:sz w:val="16"/>
+          <w:szCs w:val="16"/>
+          <w:lang w:val="en-US"/>
+        </w:rPr>
+        <w:t>About object selection</w:t>
+      </w:r>
+    </w:p>
+    <w:p>
+      <w:pPr>
+        <w:pStyle w:val="ListParagraph"/>
+        <w:numPr>
+          <w:ilvl w:val="1"/>
+          <w:numId w:val="5"/>
+        </w:numPr>
+        <w:rPr>
+          <w:sz w:val="16"/>
+          <w:szCs w:val="16"/>
+          <w:lang w:val="en-US"/>
+        </w:rPr>
+      </w:pPr>
+      <w:r>
+        <w:rPr>
+          <w:sz w:val="16"/>
+          <w:szCs w:val="16"/>
+          <w:lang w:val="en-US"/>
+        </w:rPr>
+        <w:t>You can not use one object selection as a role twice in one dialog</w:t>
+      </w:r>
+    </w:p>
+    <w:p>
+      <w:pPr>
+        <w:pStyle w:val="ListParagraph"/>
+        <w:numPr>
+          <w:ilvl w:val="2"/>
+          <w:numId w:val="5"/>
+        </w:numPr>
+        <w:rPr>
+          <w:sz w:val="16"/>
+          <w:szCs w:val="16"/>
+          <w:lang w:val="en-US"/>
+        </w:rPr>
+      </w:pPr>
+      <w:r>
+        <w:rPr>
+          <w:sz w:val="16"/>
+          <w:szCs w:val="16"/>
+          <w:lang w:val="en-US"/>
+        </w:rPr>
+        <w:t>Round abouts</w:t>
+      </w:r>
+    </w:p>
+    <w:p>
+      <w:pPr>
+        <w:pStyle w:val="ListParagraph"/>
+        <w:numPr>
+          <w:ilvl w:val="3"/>
+          <w:numId w:val="5"/>
+        </w:numPr>
+        <w:rPr>
+          <w:sz w:val="16"/>
+          <w:szCs w:val="16"/>
+          <w:lang w:val="en-US"/>
+        </w:rPr>
+      </w:pPr>
+      <w:r>
+        <w:rPr>
+          <w:sz w:val="16"/>
+          <w:szCs w:val="16"/>
+          <w:lang w:val="en-US"/>
+        </w:rPr>
+        <w:t>In course_os, make two root courses, and then these os-es can be used by different parts in a dialog</w:t>
+      </w:r>
+    </w:p>
+    <w:p>
+      <w:pPr>
+        <w:pStyle w:val="ListParagraph"/>
+        <w:numPr>
+          <w:ilvl w:val="1"/>
+          <w:numId w:val="5"/>
+        </w:numPr>
+        <w:rPr>
+          <w:sz w:val="16"/>
+          <w:szCs w:val="16"/>
+          <w:lang w:val="en-US"/>
+        </w:rPr>
+      </w:pPr>
+      <w:r>
+        <w:rPr>
+          <w:sz w:val="16"/>
+          <w:szCs w:val="16"/>
+          <w:lang w:val="en-US"/>
+        </w:rPr>
+        <w:t>When you add a new object selection, make sure to renew CourseMain.osmanager so that the new OS will be added to the list</w:t>
+      </w:r>
+    </w:p>
+    <w:p>
+      <w:pPr>
+        <w:pStyle w:val="ListParagraph"/>
+        <w:numPr>
+          <w:ilvl w:val="2"/>
+          <w:numId w:val="5"/>
+        </w:numPr>
+        <w:rPr>
+          <w:sz w:val="16"/>
+          <w:szCs w:val="16"/>
+          <w:lang w:val="en-US"/>
+        </w:rPr>
+      </w:pPr>
+      <w:r>
+        <w:rPr>
+          <w:sz w:val="16"/>
+          <w:szCs w:val="16"/>
+          <w:lang w:val="en-US"/>
+        </w:rPr>
+        <w:t>/Course_domain/src/main/resources/CourseMain.osmanager.properties</w:t>
+      </w:r>
+      <w:r>
+        <w:rPr>
+          <w:sz w:val="16"/>
+          <w:szCs w:val="16"/>
+          <w:lang w:val="en-US"/>
+        </w:rPr>
+        <w:t xml:space="preserve"> </w:t>
+      </w:r>
+    </w:p>
+    <w:p>
+      <w:pPr>
+        <w:pStyle w:val="ListParagraph"/>
+        <w:numPr>
+          <w:ilvl w:val="3"/>
+          <w:numId w:val="5"/>
+        </w:numPr>
+        <w:rPr>
+          <w:sz w:val="16"/>
+          <w:szCs w:val="16"/>
+          <w:lang w:val="en-US"/>
+        </w:rPr>
+      </w:pPr>
+      <w:r>
+        <w:rPr>
+          <w:sz w:val="16"/>
+          <w:szCs w:val="16"/>
+          <w:lang w:val="en-US"/>
+        </w:rPr>
+        <w:t>Build-&gt;Generator Configuration -&gt; ServiceSwing updates the config files in resourse, these files get generated once</w:t>
+      </w:r>
+    </w:p>
+    <w:p>
+      <w:pPr>
+        <w:pStyle w:val="ListParagraph"/>
+        <w:numPr>
+          <w:ilvl w:val="0"/>
+          <w:numId w:val="5"/>
+        </w:numPr>
+        <w:rPr>
+          <w:sz w:val="16"/>
+          <w:szCs w:val="16"/>
+          <w:lang w:val="en-US"/>
+        </w:rPr>
+      </w:pPr>
+      <w:r>
+        <w:rPr>
+          <w:sz w:val="16"/>
+          <w:szCs w:val="16"/>
+          <w:lang w:val="en-US"/>
+        </w:rPr>
+        <w:t>About mapping</w:t>
+      </w:r>
+    </w:p>
+    <w:p>
+      <w:pPr>
+        <w:pStyle w:val="ListParagraph"/>
+        <w:numPr>
+          <w:ilvl w:val="1"/>
+          <w:numId w:val="5"/>
+        </w:numPr>
+        <w:rPr>
+          <w:sz w:val="16"/>
+          <w:szCs w:val="16"/>
+          <w:lang w:val="en-US"/>
+        </w:rPr>
+      </w:pPr>
+      <w:r>
+        <w:rPr>
+          <w:sz w:val="16"/>
+          <w:szCs w:val="16"/>
+          <w:lang w:val="en-US"/>
+        </w:rPr>
+        <w:t xml:space="preserve">Remember to id as a praimery key in Database mappings -&gt; </w:t>
+      </w:r>
+      <w:r>
+        <w:rPr>
+          <w:sz w:val="16"/>
+          <w:szCs w:val="16"/>
+          <w:lang w:val="en-US"/>
+        </w:rPr>
+        <w:t>coursed</w:t>
+      </w:r>
+    </w:p>
+    <w:p>
+      <w:pPr>
+        <w:pStyle w:val="ListParagraph"/>
+        <w:numPr>
+          <w:ilvl w:val="0"/>
+          <w:numId w:val="5"/>
+        </w:numPr>
+        <w:rPr>
+          <w:sz w:val="16"/>
+          <w:szCs w:val="16"/>
+          <w:lang w:val="en-US"/>
+        </w:rPr>
+      </w:pPr>
+      <w:r>
+        <w:rPr>
+          <w:sz w:val="16"/>
+          <w:szCs w:val="16"/>
+          <w:lang w:val="en-US"/>
+        </w:rPr>
+        <w:t>About Generating code</w:t>
+      </w:r>
+    </w:p>
+    <w:p>
+      <w:pPr>
+        <w:pStyle w:val="ListParagraph"/>
+        <w:numPr>
+          <w:ilvl w:val="1"/>
+          <w:numId w:val="5"/>
+        </w:numPr>
+        <w:rPr>
+          <w:sz w:val="16"/>
+          <w:szCs w:val="16"/>
+          <w:lang w:val="en-US"/>
+        </w:rPr>
+      </w:pPr>
+      <w:r>
+        <w:rPr>
+          <w:sz w:val="16"/>
+          <w:szCs w:val="16"/>
+          <w:lang w:val="en-US"/>
+        </w:rPr>
+        <w:t xml:space="preserve">If you modify just a dialog and you build only that dialog, then the serverApplicationName(in Course_domain/src/main/java/no/course/dialog/addstudenttocourse/AddStudentsToCourseDefaultController.java) is set </w:t>
+      </w:r>
+      <w:r>
+        <w:rPr>
+          <w:sz w:val="16"/>
+          <w:szCs w:val="16"/>
+          <w:lang w:val="en-US"/>
+        </w:rPr>
+        <w:lastRenderedPageBreak/>
+        <w:t>to the dialog that you’ve built, which is wrong, because it was supposed to be set to the main application name. To stop this you can do two things:</w:t>
+      </w:r>
+    </w:p>
+    <w:p>
+      <w:pPr>
+        <w:pStyle w:val="ListParagraph"/>
+        <w:numPr>
+          <w:ilvl w:val="2"/>
+          <w:numId w:val="5"/>
+        </w:numPr>
+        <w:rPr>
+          <w:sz w:val="16"/>
+          <w:szCs w:val="16"/>
+          <w:lang w:val="en-US"/>
+        </w:rPr>
+      </w:pPr>
+      <w:r>
+        <w:rPr>
+          <w:sz w:val="16"/>
+          <w:szCs w:val="16"/>
+          <w:lang w:val="en-US"/>
+        </w:rPr>
+        <w:t>You can build only from the main application(Model View -&gt; Applications -&gt;CourseMain)</w:t>
+      </w:r>
+    </w:p>
+    <w:p>
+      <w:pPr>
+        <w:pStyle w:val="ListParagraph"/>
+        <w:numPr>
+          <w:ilvl w:val="2"/>
+          <w:numId w:val="5"/>
+        </w:numPr>
+        <w:rPr>
+          <w:sz w:val="16"/>
+          <w:szCs w:val="16"/>
+          <w:lang w:val="en-US"/>
+        </w:rPr>
+      </w:pPr>
+      <w:r>
+        <w:rPr>
+          <w:sz w:val="16"/>
+          <w:szCs w:val="16"/>
+          <w:lang w:val="en-US"/>
+        </w:rPr>
+        <w:t>Or modify this line in the java class(</w:t>
+      </w:r>
+      <w:r>
+        <w:rPr>
+          <w:sz w:val="16"/>
+          <w:szCs w:val="16"/>
+          <w:lang w:val="en-US"/>
+        </w:rPr>
+        <w:t>Course_domain/src/main/java/no/course/dialog/addstudenttocourse/AddStudentsToCourseDefaultController.java</w:t>
+      </w:r>
+      <w:r>
+        <w:rPr>
+          <w:sz w:val="16"/>
+          <w:szCs w:val="16"/>
+          <w:lang w:val="en-US"/>
+        </w:rPr>
+        <w:t>) that will not be generated the second time you build</w:t>
+      </w:r>
+    </w:p>
+    <w:p>
+      <w:pPr>
+        <w:autoSpaceDE w:val="0"/>
+        <w:autoSpaceDN w:val="0"/>
+        <w:adjustRightInd w:val="0"/>
+        <w:spacing w:after="0" w:line="240" w:lineRule="auto"/>
+        <w:rPr>
+          <w:rFonts w:ascii="Consolas" w:hAnsi="Consolas" w:cs="Consolas"/>
+          <w:sz w:val="20"/>
+          <w:szCs w:val="20"/>
+          <w:lang w:val="en-US"/>
+        </w:rPr>
+      </w:pPr>
+      <w:r>
+        <w:rPr>
+          <w:rFonts w:ascii="Consolas" w:hAnsi="Consolas" w:cs="Consolas"/>
+          <w:b/>
+          <w:bCs/>
+          <w:color w:val="7F0055"/>
+          <w:sz w:val="20"/>
+          <w:szCs w:val="20"/>
+          <w:lang w:val="en-US"/>
+        </w:rPr>
+        <w:t>protected</w:t>
+      </w:r>
+      <w:r>
+        <w:rPr>
+          <w:rFonts w:ascii="Consolas" w:hAnsi="Consolas" w:cs="Consolas"/>
+          <w:color w:val="000000"/>
+          <w:sz w:val="20"/>
+          <w:szCs w:val="20"/>
+          <w:lang w:val="en-US"/>
+        </w:rPr>
+        <w:t xml:space="preserve"> AddStudentsToCourseDefaultView hookInstantiateView(AddStudentsToCourseDefaultController controller, GenovaEnums applicationEnums) {</w:t>
+      </w:r>
+    </w:p>
+    <w:p>
+      <w:pPr>
+        <w:autoSpaceDE w:val="0"/>
+        <w:autoSpaceDN w:val="0"/>
+        <w:adjustRightInd w:val="0"/>
+        <w:spacing w:after="0" w:line="240" w:lineRule="auto"/>
+        <w:rPr>
+          <w:rFonts w:ascii="Consolas" w:hAnsi="Consolas" w:cs="Consolas"/>
+          <w:sz w:val="20"/>
+          <w:szCs w:val="20"/>
+        </w:rPr>
+      </w:pPr>
+      <w:r>
+        <w:rPr>
+          <w:rFonts w:ascii="Consolas" w:hAnsi="Consolas" w:cs="Consolas"/>
+          <w:color w:val="000000"/>
+          <w:sz w:val="20"/>
+          <w:szCs w:val="20"/>
+          <w:lang w:val="en-US"/>
+        </w:rPr>
+        <w:t xml:space="preserve">    </w:t>
+      </w:r>
+      <w:r>
+        <w:rPr>
+          <w:rFonts w:ascii="Consolas" w:hAnsi="Consolas" w:cs="Consolas"/>
+          <w:color w:val="000000"/>
+          <w:sz w:val="20"/>
+          <w:szCs w:val="20"/>
+          <w:lang w:val="en-US"/>
+        </w:rPr>
+        <w:tab/>
+      </w:r>
+      <w:r>
+        <w:rPr>
+          <w:rFonts w:ascii="Consolas" w:hAnsi="Consolas" w:cs="Consolas"/>
+          <w:color w:val="000000"/>
+          <w:sz w:val="20"/>
+          <w:szCs w:val="20"/>
+        </w:rPr>
+        <w:t>setServerApplicationName(</w:t>
+      </w:r>
+      <w:r>
+        <w:rPr>
+          <w:rFonts w:ascii="Consolas" w:hAnsi="Consolas" w:cs="Consolas"/>
+          <w:color w:val="2A00FF"/>
+          <w:sz w:val="20"/>
+          <w:szCs w:val="20"/>
+        </w:rPr>
+        <w:t>"CourseMain"</w:t>
+      </w:r>
+      <w:r>
+        <w:rPr>
+          <w:rFonts w:ascii="Consolas" w:hAnsi="Consolas" w:cs="Consolas"/>
+          <w:color w:val="000000"/>
+          <w:sz w:val="20"/>
+          <w:szCs w:val="20"/>
+        </w:rPr>
+        <w:t>);</w:t>
+      </w:r>
+    </w:p>
+    <w:p>
+      <w:pPr>
+        <w:rPr>
+          <w:sz w:val="16"/>
+          <w:szCs w:val="16"/>
+          <w:lang w:val="en-US"/>
+        </w:rPr>
+      </w:pPr>
+      <w:r>
+        <w:rPr>
+          <w:rFonts w:ascii="Consolas" w:hAnsi="Consolas" w:cs="Consolas"/>
+          <w:color w:val="000000"/>
+          <w:sz w:val="20"/>
+          <w:szCs w:val="20"/>
+          <w:lang w:val="en-US"/>
+        </w:rPr>
+        <w:t xml:space="preserve">        </w:t>
+      </w:r>
+      <w:r>
+        <w:rPr>
+          <w:rFonts w:ascii="Consolas" w:hAnsi="Consolas" w:cs="Consolas"/>
+          <w:b/>
+          <w:bCs/>
+          <w:color w:val="7F0055"/>
+          <w:sz w:val="20"/>
+          <w:szCs w:val="20"/>
+          <w:lang w:val="en-US"/>
+        </w:rPr>
+        <w:t>return</w:t>
+      </w:r>
+      <w:r>
+        <w:rPr>
+          <w:rFonts w:ascii="Consolas" w:hAnsi="Consolas" w:cs="Consolas"/>
+          <w:color w:val="000000"/>
+          <w:sz w:val="20"/>
+          <w:szCs w:val="20"/>
+          <w:lang w:val="en-US"/>
+        </w:rPr>
+        <w:t xml:space="preserve"> </w:t>
+      </w:r>
+      <w:r>
+        <w:rPr>
+          <w:rFonts w:ascii="Consolas" w:hAnsi="Consolas" w:cs="Consolas"/>
+          <w:b/>
+          <w:bCs/>
+          <w:color w:val="7F0055"/>
+          <w:sz w:val="20"/>
+          <w:szCs w:val="20"/>
+          <w:lang w:val="en-US"/>
+        </w:rPr>
+        <w:t>new</w:t>
+      </w:r>
+      <w:r>
+        <w:rPr>
+          <w:rFonts w:ascii="Consolas" w:hAnsi="Consolas" w:cs="Consolas"/>
+          <w:color w:val="000000"/>
+          <w:sz w:val="20"/>
+          <w:szCs w:val="20"/>
+          <w:lang w:val="en-US"/>
+        </w:rPr>
+        <w:t xml:space="preserve"> AddStudentsToCourseView(controller, applicationEnums);</w:t>
+      </w:r>
+    </w:p>
+    <w:p>
+      <w:pPr>
+        <w:pStyle w:val="ListParagraph"/>
+        <w:numPr>
+          <w:ilvl w:val="3"/>
+          <w:numId w:val="5"/>
+        </w:numPr>
+        <w:rPr>
+          <w:sz w:val="16"/>
+          <w:szCs w:val="16"/>
+          <w:lang w:val="en-US"/>
+        </w:rPr>
+      </w:pPr>
+      <w:bookmarkStart w:id="0" w:name="_GoBack"/>
+      <w:bookmarkEnd w:id="0"/>
+    </w:p>
+    <w:p>
+      <w:pPr>
+        <w:rPr>
+          <w:sz w:val="16"/>
+          <w:szCs w:val="16"/>
+          <w:lang w:val="en-US"/>
+        </w:rPr>
+      </w:pPr>
     </w:p>
     <w:sectPr>
       <w:pgSz w:w="11906" w:h="16838"/>
@@ -595,6 +1372,119 @@
 <file path=word/numbering.xml><?xml version="1.0" encoding="utf-8"?>
 <w:numbering xmlns:wpc="http://schemas.microsoft.com/office/word/2010/wordprocessingCanvas" xmlns:mc="http://schemas.openxmlformats.org/markup-compatibility/2006" xmlns:o="urn:schemas-microsoft-com:office:office" xmlns:r="http://schemas.openxmlformats.org/officeDocument/2006/relationships" xmlns:m="http://schemas.openxmlformats.org/officeDocument/2006/math" xmlns:v="urn:schemas-microsoft-com:vml" xmlns:wp14="http://schemas.microsoft.com/office/word/2010/wordprocessingDrawing" xmlns:wp="http://schemas.openxmlformats.org/drawingml/2006/wordprocessingDrawing" xmlns:w10="urn:schemas-microsoft-com:office:word" xmlns:w="http://schemas.openxmlformats.org/wordprocessingml/2006/main" xmlns:w14="http://schemas.microsoft.com/office/word/2010/wordml" xmlns:wpg="http://schemas.microsoft.com/office/word/2010/wordprocessingGroup" xmlns:wpi="http://schemas.microsoft.com/office/word/2010/wordprocessingInk" xmlns:wne="http://schemas.microsoft.com/office/word/2006/wordml" xmlns:wps="http://schemas.microsoft.com/office/word/2010/wordprocessingShape" mc:Ignorable="w14 wp14">
   <w:abstractNum w:abstractNumId="0">
+    <w:nsid w:val="3622665D"/>
+    <w:multiLevelType w:val="hybridMultilevel"/>
+    <w:tmpl w:val="B23073CE"/>
+    <w:lvl w:ilvl="0" w:tplc="04140001">
+      <w:start w:val="1"/>
+      <w:numFmt w:val="bullet"/>
+      <w:lvlText w:val=""/>
+      <w:lvlJc w:val="left"/>
+      <w:pPr>
+        <w:ind w:left="360" w:hanging="360"/>
+      </w:pPr>
+      <w:rPr>
+        <w:rFonts w:ascii="Symbol" w:hAnsi="Symbol" w:hint="default"/>
+      </w:rPr>
+    </w:lvl>
+    <w:lvl w:ilvl="1" w:tplc="04140003">
+      <w:start w:val="1"/>
+      <w:numFmt w:val="bullet"/>
+      <w:lvlText w:val="o"/>
+      <w:lvlJc w:val="left"/>
+      <w:pPr>
+        <w:ind w:left="1080" w:hanging="360"/>
+      </w:pPr>
+      <w:rPr>
+        <w:rFonts w:ascii="Courier New" w:hAnsi="Courier New" w:cs="Courier New" w:hint="default"/>
+      </w:rPr>
+    </w:lvl>
+    <w:lvl w:ilvl="2" w:tplc="04140005">
+      <w:start w:val="1"/>
+      <w:numFmt w:val="bullet"/>
+      <w:lvlText w:val=""/>
+      <w:lvlJc w:val="left"/>
+      <w:pPr>
+        <w:ind w:left="1800" w:hanging="360"/>
+      </w:pPr>
+      <w:rPr>
+        <w:rFonts w:ascii="Wingdings" w:hAnsi="Wingdings" w:hint="default"/>
+      </w:rPr>
+    </w:lvl>
+    <w:lvl w:ilvl="3" w:tplc="04140001">
+      <w:start w:val="1"/>
+      <w:numFmt w:val="bullet"/>
+      <w:lvlText w:val=""/>
+      <w:lvlJc w:val="left"/>
+      <w:pPr>
+        <w:ind w:left="2520" w:hanging="360"/>
+      </w:pPr>
+      <w:rPr>
+        <w:rFonts w:ascii="Symbol" w:hAnsi="Symbol" w:hint="default"/>
+      </w:rPr>
+    </w:lvl>
+    <w:lvl w:ilvl="4" w:tplc="04140003" w:tentative="1">
+      <w:start w:val="1"/>
+      <w:numFmt w:val="bullet"/>
+      <w:lvlText w:val="o"/>
+      <w:lvlJc w:val="left"/>
+      <w:pPr>
+        <w:ind w:left="3240" w:hanging="360"/>
+      </w:pPr>
+      <w:rPr>
+        <w:rFonts w:ascii="Courier New" w:hAnsi="Courier New" w:cs="Courier New" w:hint="default"/>
+      </w:rPr>
+    </w:lvl>
+    <w:lvl w:ilvl="5" w:tplc="04140005" w:tentative="1">
+      <w:start w:val="1"/>
+      <w:numFmt w:val="bullet"/>
+      <w:lvlText w:val=""/>
+      <w:lvlJc w:val="left"/>
+      <w:pPr>
+        <w:ind w:left="3960" w:hanging="360"/>
+      </w:pPr>
+      <w:rPr>
+        <w:rFonts w:ascii="Wingdings" w:hAnsi="Wingdings" w:hint="default"/>
+      </w:rPr>
+    </w:lvl>
+    <w:lvl w:ilvl="6" w:tplc="04140001" w:tentative="1">
+      <w:start w:val="1"/>
+      <w:numFmt w:val="bullet"/>
+      <w:lvlText w:val=""/>
+      <w:lvlJc w:val="left"/>
+      <w:pPr>
+        <w:ind w:left="4680" w:hanging="360"/>
+      </w:pPr>
+      <w:rPr>
+        <w:rFonts w:ascii="Symbol" w:hAnsi="Symbol" w:hint="default"/>
+      </w:rPr>
+    </w:lvl>
+    <w:lvl w:ilvl="7" w:tplc="04140003" w:tentative="1">
+      <w:start w:val="1"/>
+      <w:numFmt w:val="bullet"/>
+      <w:lvlText w:val="o"/>
+      <w:lvlJc w:val="left"/>
+      <w:pPr>
+        <w:ind w:left="5400" w:hanging="360"/>
+      </w:pPr>
+      <w:rPr>
+        <w:rFonts w:ascii="Courier New" w:hAnsi="Courier New" w:cs="Courier New" w:hint="default"/>
+      </w:rPr>
+    </w:lvl>
+    <w:lvl w:ilvl="8" w:tplc="04140005" w:tentative="1">
+      <w:start w:val="1"/>
+      <w:numFmt w:val="bullet"/>
+      <w:lvlText w:val=""/>
+      <w:lvlJc w:val="left"/>
+      <w:pPr>
+        <w:ind w:left="6120" w:hanging="360"/>
+      </w:pPr>
+      <w:rPr>
+        <w:rFonts w:ascii="Wingdings" w:hAnsi="Wingdings" w:hint="default"/>
+      </w:rPr>
+    </w:lvl>
+  </w:abstractNum>
+  <w:abstractNum w:abstractNumId="1">
     <w:nsid w:val="3BBB46D7"/>
     <w:multiLevelType w:val="hybridMultilevel"/>
     <w:tmpl w:val="A7C81694"/>
@@ -680,7 +1570,93 @@
       </w:pPr>
     </w:lvl>
   </w:abstractNum>
-  <w:abstractNum w:abstractNumId="1">
+  <w:abstractNum w:abstractNumId="2">
+    <w:nsid w:val="461E2613"/>
+    <w:multiLevelType w:val="hybridMultilevel"/>
+    <w:tmpl w:val="E5C2E5CC"/>
+    <w:lvl w:ilvl="0" w:tplc="0414000F">
+      <w:start w:val="1"/>
+      <w:numFmt w:val="decimal"/>
+      <w:lvlText w:val="%1."/>
+      <w:lvlJc w:val="left"/>
+      <w:pPr>
+        <w:ind w:left="360" w:hanging="360"/>
+      </w:pPr>
+    </w:lvl>
+    <w:lvl w:ilvl="1" w:tplc="04140019">
+      <w:start w:val="1"/>
+      <w:numFmt w:val="lowerLetter"/>
+      <w:lvlText w:val="%2."/>
+      <w:lvlJc w:val="left"/>
+      <w:pPr>
+        <w:ind w:left="1080" w:hanging="360"/>
+      </w:pPr>
+    </w:lvl>
+    <w:lvl w:ilvl="2" w:tplc="0414001B">
+      <w:start w:val="1"/>
+      <w:numFmt w:val="lowerRoman"/>
+      <w:lvlText w:val="%3."/>
+      <w:lvlJc w:val="right"/>
+      <w:pPr>
+        <w:ind w:left="1800" w:hanging="180"/>
+      </w:pPr>
+    </w:lvl>
+    <w:lvl w:ilvl="3" w:tplc="0414000F" w:tentative="1">
+      <w:start w:val="1"/>
+      <w:numFmt w:val="decimal"/>
+      <w:lvlText w:val="%4."/>
+      <w:lvlJc w:val="left"/>
+      <w:pPr>
+        <w:ind w:left="2520" w:hanging="360"/>
+      </w:pPr>
+    </w:lvl>
+    <w:lvl w:ilvl="4" w:tplc="04140019" w:tentative="1">
+      <w:start w:val="1"/>
+      <w:numFmt w:val="lowerLetter"/>
+      <w:lvlText w:val="%5."/>
+      <w:lvlJc w:val="left"/>
+      <w:pPr>
+        <w:ind w:left="3240" w:hanging="360"/>
+      </w:pPr>
+    </w:lvl>
+    <w:lvl w:ilvl="5" w:tplc="0414001B" w:tentative="1">
+      <w:start w:val="1"/>
+      <w:numFmt w:val="lowerRoman"/>
+      <w:lvlText w:val="%6."/>
+      <w:lvlJc w:val="right"/>
+      <w:pPr>
+        <w:ind w:left="3960" w:hanging="180"/>
+      </w:pPr>
+    </w:lvl>
+    <w:lvl w:ilvl="6" w:tplc="0414000F" w:tentative="1">
+      <w:start w:val="1"/>
+      <w:numFmt w:val="decimal"/>
+      <w:lvlText w:val="%7."/>
+      <w:lvlJc w:val="left"/>
+      <w:pPr>
+        <w:ind w:left="4680" w:hanging="360"/>
+      </w:pPr>
+    </w:lvl>
+    <w:lvl w:ilvl="7" w:tplc="04140019" w:tentative="1">
+      <w:start w:val="1"/>
+      <w:numFmt w:val="lowerLetter"/>
+      <w:lvlText w:val="%8."/>
+      <w:lvlJc w:val="left"/>
+      <w:pPr>
+        <w:ind w:left="5400" w:hanging="360"/>
+      </w:pPr>
+    </w:lvl>
+    <w:lvl w:ilvl="8" w:tplc="0414001B" w:tentative="1">
+      <w:start w:val="1"/>
+      <w:numFmt w:val="lowerRoman"/>
+      <w:lvlText w:val="%9."/>
+      <w:lvlJc w:val="right"/>
+      <w:pPr>
+        <w:ind w:left="6120" w:hanging="180"/>
+      </w:pPr>
+    </w:lvl>
+  </w:abstractNum>
+  <w:abstractNum w:abstractNumId="3">
     <w:nsid w:val="56EC617C"/>
     <w:multiLevelType w:val="hybridMultilevel"/>
     <w:tmpl w:val="3D647A3C"/>
@@ -766,7 +1742,7 @@
       </w:pPr>
     </w:lvl>
   </w:abstractNum>
-  <w:abstractNum w:abstractNumId="2">
+  <w:abstractNum w:abstractNumId="4">
     <w:nsid w:val="60BA095A"/>
     <w:multiLevelType w:val="hybridMultilevel"/>
     <w:tmpl w:val="D4A0A132"/>
@@ -856,13 +1832,19 @@
     </w:lvl>
   </w:abstractNum>
   <w:num w:numId="1">
-    <w:abstractNumId w:val="0"/>
+    <w:abstractNumId w:val="1"/>
   </w:num>
   <w:num w:numId="2">
+    <w:abstractNumId w:val="4"/>
+  </w:num>
+  <w:num w:numId="3">
+    <w:abstractNumId w:val="3"/>
+  </w:num>
+  <w:num w:numId="4">
     <w:abstractNumId w:val="2"/>
   </w:num>
-  <w:num w:numId="3">
-    <w:abstractNumId w:val="1"/>
+  <w:num w:numId="5">
+    <w:abstractNumId w:val="0"/>
   </w:num>
 </w:numbering>
 </file>

</xml_diff>